<commit_message>
Modified: modificato ProbleStatement-2,4,6 aggiunto l'inizio di una nuovo scenario
</commit_message>
<xml_diff>
--- a/Workspace/Problem Statement/Punti singoli/ProblemStatement-2,4,6.docx
+++ b/Workspace/Problem Statement/Punti singoli/ProblemStatement-2,4,6.docx
@@ -183,7 +183,23 @@
           <w:sz w:val="24"/>
           <w:szCs w:val="24"/>
         </w:rPr>
-        <w:t xml:space="preserve"> a lui assegnate. Individuat</w:t>
+        <w:t xml:space="preserve"> a lui assegnat</w:t>
+      </w:r>
+      <w:r>
+        <w:rPr>
+          <w:rFonts w:ascii="Times New Roman" w:hAnsi="Times New Roman" w:cs="Times New Roman"/>
+          <w:sz w:val="24"/>
+          <w:szCs w:val="24"/>
+        </w:rPr>
+        <w:t>i</w:t>
+      </w:r>
+      <w:r>
+        <w:rPr>
+          <w:rFonts w:ascii="Times New Roman" w:hAnsi="Times New Roman" w:cs="Times New Roman"/>
+          <w:sz w:val="24"/>
+          <w:szCs w:val="24"/>
+        </w:rPr>
+        <w:t>. Individuat</w:t>
       </w:r>
       <w:r>
         <w:rPr>
@@ -223,15 +239,55 @@
           <w:sz w:val="24"/>
           <w:szCs w:val="24"/>
         </w:rPr>
-        <w:t xml:space="preserve">n°111 il dipendente potrà </w:t>
-      </w:r>
-      <w:r>
-        <w:rPr>
-          <w:rFonts w:ascii="Times New Roman" w:hAnsi="Times New Roman" w:cs="Times New Roman"/>
-          <w:sz w:val="24"/>
-          <w:szCs w:val="24"/>
-        </w:rPr>
-        <w:t xml:space="preserve">leggere le specifiche del task direttamente dalla scheda principale dove sarà visibile anche la data di scadenza, il supervisore di riferimento e lo stato attuale. Il dipendente potrà poi cliccare </w:t>
+        <w:t xml:space="preserve">n°111 il dipendente </w:t>
+      </w:r>
+      <w:r>
+        <w:rPr>
+          <w:rFonts w:ascii="Times New Roman" w:hAnsi="Times New Roman" w:cs="Times New Roman"/>
+          <w:sz w:val="24"/>
+          <w:szCs w:val="24"/>
+        </w:rPr>
+        <w:t>legge le specifiche del task</w:t>
+      </w:r>
+      <w:r>
+        <w:rPr>
+          <w:rFonts w:ascii="Times New Roman" w:hAnsi="Times New Roman" w:cs="Times New Roman"/>
+          <w:sz w:val="24"/>
+          <w:szCs w:val="24"/>
+        </w:rPr>
+        <w:t>,</w:t>
+      </w:r>
+      <w:r>
+        <w:rPr>
+          <w:rFonts w:ascii="Times New Roman" w:hAnsi="Times New Roman" w:cs="Times New Roman"/>
+          <w:sz w:val="24"/>
+          <w:szCs w:val="24"/>
+        </w:rPr>
+        <w:t xml:space="preserve"> la data di scadenza, il supervisore di riferimento e lo stato attuale</w:t>
+      </w:r>
+      <w:r>
+        <w:rPr>
+          <w:rFonts w:ascii="Times New Roman" w:hAnsi="Times New Roman" w:cs="Times New Roman"/>
+          <w:sz w:val="24"/>
+          <w:szCs w:val="24"/>
+        </w:rPr>
+        <w:t xml:space="preserve"> </w:t>
+      </w:r>
+      <w:r>
+        <w:rPr>
+          <w:rFonts w:ascii="Times New Roman" w:hAnsi="Times New Roman" w:cs="Times New Roman"/>
+          <w:sz w:val="24"/>
+          <w:szCs w:val="24"/>
+        </w:rPr>
+        <w:t xml:space="preserve">direttamente dalla scheda principale. Il dipendente </w:t>
+      </w:r>
+      <w:r>
+        <w:rPr>
+          <w:rFonts w:ascii="Times New Roman" w:hAnsi="Times New Roman" w:cs="Times New Roman"/>
+          <w:sz w:val="24"/>
+          <w:szCs w:val="24"/>
+        </w:rPr>
+        <w:t xml:space="preserve">clicca </w:t>
       </w:r>
       <w:r>
         <w:rPr>
@@ -296,7 +352,159 @@
           <w:sz w:val="24"/>
           <w:szCs w:val="24"/>
         </w:rPr>
-        <w:t xml:space="preserve"> il dipendente Giorgio Verdi accederà alla scheda “task in elaborazione” cliccando sull’apposito bottone presente nella barra di navigazione della home page, qui potrà trovare il task n°111 e cliccando l’apposito bottone “completa” apparirà una pop-up di conferma, il dipendente confermerà cliccando sul bottone “si” e il task si sposterà nei task completati.   </w:t>
+        <w:t xml:space="preserve"> il dipendente Giorgio Verdi accede</w:t>
+      </w:r>
+      <w:r>
+        <w:rPr>
+          <w:rFonts w:ascii="Times New Roman" w:hAnsi="Times New Roman" w:cs="Times New Roman"/>
+          <w:sz w:val="24"/>
+          <w:szCs w:val="24"/>
+        </w:rPr>
+        <w:t xml:space="preserve"> </w:t>
+      </w:r>
+      <w:r>
+        <w:rPr>
+          <w:rFonts w:ascii="Times New Roman" w:hAnsi="Times New Roman" w:cs="Times New Roman"/>
+          <w:sz w:val="24"/>
+          <w:szCs w:val="24"/>
+        </w:rPr>
+        <w:t>alla scheda “task in elaborazione” cliccando sull’apposito bottone presente nella barra di navigazione della home page, qui trova il task n°111 e clicca l’apposito bottone “completa”</w:t>
+      </w:r>
+      <w:r>
+        <w:rPr>
+          <w:rFonts w:ascii="Times New Roman" w:hAnsi="Times New Roman" w:cs="Times New Roman"/>
+          <w:sz w:val="24"/>
+          <w:szCs w:val="24"/>
+        </w:rPr>
+        <w:t>,</w:t>
+      </w:r>
+      <w:r>
+        <w:rPr>
+          <w:rFonts w:ascii="Times New Roman" w:hAnsi="Times New Roman" w:cs="Times New Roman"/>
+          <w:sz w:val="24"/>
+          <w:szCs w:val="24"/>
+        </w:rPr>
+        <w:t xml:space="preserve"> apparirà una pop-up di conferma, il dipendente conferm</w:t>
+      </w:r>
+      <w:r>
+        <w:rPr>
+          <w:rFonts w:ascii="Times New Roman" w:hAnsi="Times New Roman" w:cs="Times New Roman"/>
+          <w:sz w:val="24"/>
+          <w:szCs w:val="24"/>
+        </w:rPr>
+        <w:t>a</w:t>
+      </w:r>
+      <w:r>
+        <w:rPr>
+          <w:rFonts w:ascii="Times New Roman" w:hAnsi="Times New Roman" w:cs="Times New Roman"/>
+          <w:sz w:val="24"/>
+          <w:szCs w:val="24"/>
+        </w:rPr>
+        <w:t xml:space="preserve"> cliccando sul bottone “si” e il task si sposterà nei task completati.</w:t>
+      </w:r>
+    </w:p>
+    <w:p>
+      <w:pPr>
+        <w:rPr>
+          <w:rFonts w:ascii="Times New Roman" w:hAnsi="Times New Roman" w:cs="Times New Roman"/>
+          <w:sz w:val="24"/>
+          <w:szCs w:val="24"/>
+        </w:rPr>
+      </w:pPr>
+    </w:p>
+    <w:p>
+      <w:pPr>
+        <w:rPr>
+          <w:rFonts w:ascii="Times New Roman" w:hAnsi="Times New Roman" w:cs="Times New Roman"/>
+          <w:sz w:val="24"/>
+          <w:szCs w:val="24"/>
+        </w:rPr>
+      </w:pPr>
+      <w:r>
+        <w:rPr>
+          <w:rFonts w:ascii="Times New Roman" w:hAnsi="Times New Roman" w:cs="Times New Roman"/>
+          <w:sz w:val="24"/>
+          <w:szCs w:val="24"/>
+        </w:rPr>
+        <w:t>Scenario: assegnazione di un task</w:t>
+      </w:r>
+    </w:p>
+    <w:p>
+      <w:pPr>
+        <w:rPr>
+          <w:rFonts w:ascii="Times New Roman" w:hAnsi="Times New Roman" w:cs="Times New Roman"/>
+          <w:sz w:val="24"/>
+          <w:szCs w:val="24"/>
+        </w:rPr>
+      </w:pPr>
+      <w:r>
+        <w:rPr>
+          <w:rFonts w:ascii="Times New Roman" w:hAnsi="Times New Roman" w:cs="Times New Roman"/>
+          <w:sz w:val="24"/>
+          <w:szCs w:val="24"/>
+        </w:rPr>
+        <w:t>Il supervisore Mario Rossi vuole assegnare un task al  dipendente Giorgio Verdi.</w:t>
+      </w:r>
+    </w:p>
+    <w:p>
+      <w:pPr>
+        <w:rPr>
+          <w:rFonts w:ascii="Times New Roman" w:hAnsi="Times New Roman" w:cs="Times New Roman"/>
+          <w:sz w:val="24"/>
+          <w:szCs w:val="24"/>
+        </w:rPr>
+      </w:pPr>
+      <w:r>
+        <w:rPr>
+          <w:rFonts w:ascii="Times New Roman" w:hAnsi="Times New Roman" w:cs="Times New Roman"/>
+          <w:sz w:val="24"/>
+          <w:szCs w:val="24"/>
+        </w:rPr>
+        <w:t xml:space="preserve">Il supervisore si autentica sulla piattaforma EWMS inserendo le sue credenziali, username </w:t>
+      </w:r>
+      <w:hyperlink r:id="rId6" w:history="1">
+        <w:r>
+          <w:rPr>
+            <w:rStyle w:val="Collegamentoipertestuale"/>
+            <w:rFonts w:ascii="Times New Roman" w:hAnsi="Times New Roman" w:cs="Times New Roman"/>
+            <w:sz w:val="24"/>
+            <w:szCs w:val="24"/>
+          </w:rPr>
+          <w:t>m.rossi@azienda.it</w:t>
+        </w:r>
+      </w:hyperlink>
+      <w:r>
+        <w:rPr>
+          <w:rFonts w:ascii="Times New Roman" w:hAnsi="Times New Roman" w:cs="Times New Roman"/>
+          <w:sz w:val="24"/>
+          <w:szCs w:val="24"/>
+        </w:rPr>
+        <w:t xml:space="preserve"> e password suppswaziendale111 e accede alla home della piattaforma. </w:t>
+      </w:r>
+    </w:p>
+    <w:p>
+      <w:pPr>
+        <w:rPr>
+          <w:rFonts w:ascii="Times New Roman" w:hAnsi="Times New Roman" w:cs="Times New Roman"/>
+          <w:sz w:val="24"/>
+          <w:szCs w:val="24"/>
+        </w:rPr>
+      </w:pPr>
+      <w:r>
+        <w:rPr>
+          <w:rFonts w:ascii="Times New Roman" w:hAnsi="Times New Roman" w:cs="Times New Roman"/>
+          <w:sz w:val="24"/>
+          <w:szCs w:val="24"/>
+        </w:rPr>
+        <w:t xml:space="preserve">// Per assegnare il compito clicca sul pulsante </w:t>
+      </w:r>
+      <w:r>
+        <w:rPr>
+          <w:rFonts w:ascii="Times New Roman" w:hAnsi="Times New Roman" w:cs="Times New Roman"/>
+          <w:sz w:val="24"/>
+          <w:szCs w:val="24"/>
+        </w:rPr>
+        <w:t>“aggiungi una nuova task”, e visualizza la scheda per inserire le informazioni necessari. Sceglie il dipendente Giorgio Verdi con l’apposita lista che mostrerà tutti i dipendenti a lui assegnati (?). Inserirà poi la data di scadenza e le istruzioni necessarie per il completamento del task e clicca su conferma per inviare la task al dipendente.</w:t>
       </w:r>
       <w:r>
         <w:rPr>
@@ -559,6 +767,7 @@
           <w:sz w:val="24"/>
           <w:szCs w:val="24"/>
         </w:rPr>
+        <w:lastRenderedPageBreak/>
         <w:t xml:space="preserve">Manutenibilità: </w:t>
       </w:r>
       <w:r>
@@ -616,7 +825,6 @@
           <w:szCs w:val="24"/>
         </w:rPr>
       </w:pPr>
-      <w:proofErr w:type="spellStart"/>
       <w:r>
         <w:rPr>
           <w:rFonts w:ascii="Times New Roman" w:hAnsi="Times New Roman" w:cs="Times New Roman"/>
@@ -625,18 +833,7 @@
           <w:sz w:val="24"/>
           <w:szCs w:val="24"/>
         </w:rPr>
-        <w:t>Problem</w:t>
-      </w:r>
-      <w:proofErr w:type="spellEnd"/>
-      <w:r>
-        <w:rPr>
-          <w:rFonts w:ascii="Times New Roman" w:hAnsi="Times New Roman" w:cs="Times New Roman"/>
-          <w:b/>
-          <w:bCs/>
-          <w:sz w:val="24"/>
-          <w:szCs w:val="24"/>
-        </w:rPr>
-        <w:t xml:space="preserve"> Statement</w:t>
+        <w:t>Problem Statement</w:t>
       </w:r>
       <w:r>
         <w:rPr>
@@ -718,7 +915,6 @@
           <w:szCs w:val="24"/>
           <w:lang w:val="en-GB"/>
         </w:rPr>
-        <w:lastRenderedPageBreak/>
         <w:t>Requirements Analysis Document</w:t>
       </w:r>
       <w:r>
@@ -865,25 +1061,7 @@
           <w:sz w:val="24"/>
           <w:szCs w:val="24"/>
         </w:rPr>
-        <w:t xml:space="preserve">Design </w:t>
-      </w:r>
-      <w:proofErr w:type="spellStart"/>
-      <w:r>
-        <w:rPr>
-          <w:rFonts w:ascii="Times New Roman" w:hAnsi="Times New Roman" w:cs="Times New Roman"/>
-          <w:sz w:val="24"/>
-          <w:szCs w:val="24"/>
-        </w:rPr>
-        <w:t>Document</w:t>
-      </w:r>
-      <w:proofErr w:type="spellEnd"/>
-      <w:r>
-        <w:rPr>
-          <w:rFonts w:ascii="Times New Roman" w:hAnsi="Times New Roman" w:cs="Times New Roman"/>
-          <w:sz w:val="24"/>
-          <w:szCs w:val="24"/>
-        </w:rPr>
-        <w:t xml:space="preserve">): 16 </w:t>
+        <w:t xml:space="preserve">Design Document): 16 </w:t>
       </w:r>
       <w:r>
         <w:rPr>

</xml_diff>

<commit_message>
mod: modificato ProblemStatement-2,4,6 concluso il secondo scenario e modificato il primo per rispettare meglio il linguaggio degli scenari
</commit_message>
<xml_diff>
--- a/Workspace/Problem Statement/Punti singoli/ProblemStatement-2,4,6.docx
+++ b/Workspace/Problem Statement/Punti singoli/ProblemStatement-2,4,6.docx
@@ -263,15 +263,7 @@
           <w:sz w:val="24"/>
           <w:szCs w:val="24"/>
         </w:rPr>
-        <w:t xml:space="preserve"> la data di scadenza, il supervisore di riferimento e lo stato attuale</w:t>
-      </w:r>
-      <w:r>
-        <w:rPr>
-          <w:rFonts w:ascii="Times New Roman" w:hAnsi="Times New Roman" w:cs="Times New Roman"/>
-          <w:sz w:val="24"/>
-          <w:szCs w:val="24"/>
-        </w:rPr>
-        <w:t xml:space="preserve"> </w:t>
+        <w:t xml:space="preserve"> la data di scadenza, il supervisore di riferimento e lo stato attuale </w:t>
       </w:r>
       <w:r>
         <w:rPr>
@@ -400,7 +392,23 @@
           <w:sz w:val="24"/>
           <w:szCs w:val="24"/>
         </w:rPr>
-        <w:t xml:space="preserve"> cliccando sul bottone “si” e il task si sposterà nei task completati.</w:t>
+        <w:t xml:space="preserve"> cliccando sul bottone </w:t>
+      </w:r>
+      <w:r>
+        <w:rPr>
+          <w:rFonts w:ascii="Times New Roman" w:hAnsi="Times New Roman" w:cs="Times New Roman"/>
+          <w:sz w:val="24"/>
+          <w:szCs w:val="24"/>
+        </w:rPr>
+        <w:t>“sì”</w:t>
+      </w:r>
+      <w:r>
+        <w:rPr>
+          <w:rFonts w:ascii="Times New Roman" w:hAnsi="Times New Roman" w:cs="Times New Roman"/>
+          <w:sz w:val="24"/>
+          <w:szCs w:val="24"/>
+        </w:rPr>
+        <w:t xml:space="preserve"> e il task si sposterà nei task completati.</w:t>
       </w:r>
     </w:p>
     <w:p>
@@ -504,7 +512,40 @@
           <w:sz w:val="24"/>
           <w:szCs w:val="24"/>
         </w:rPr>
-        <w:t>“aggiungi una nuova task”, e visualizza la scheda per inserire le informazioni necessari. Sceglie il dipendente Giorgio Verdi con l’apposita lista che mostrerà tutti i dipendenti a lui assegnati (?). Inserirà poi la data di scadenza e le istruzioni necessarie per il completamento del task e clicca su conferma per inviare la task al dipendente.</w:t>
+        <w:t xml:space="preserve">“aggiungi una nuova task”, e visualizza la scheda per inserire le informazioni necessari. Sceglie il dipendente Giorgio Verdi con l’apposita lista che mostrerà tutti i dipendenti a lui assegnati (?). Inserirà poi la data di scadenza e le istruzioni necessarie per il completamento del task e clicca su conferma per inviare </w:t>
+      </w:r>
+      <w:r>
+        <w:rPr>
+          <w:rFonts w:ascii="Times New Roman" w:hAnsi="Times New Roman" w:cs="Times New Roman"/>
+          <w:sz w:val="24"/>
+          <w:szCs w:val="24"/>
+        </w:rPr>
+        <w:t>il task</w:t>
+      </w:r>
+      <w:r>
+        <w:rPr>
+          <w:rFonts w:ascii="Times New Roman" w:hAnsi="Times New Roman" w:cs="Times New Roman"/>
+          <w:sz w:val="24"/>
+          <w:szCs w:val="24"/>
+        </w:rPr>
+        <w:t xml:space="preserve"> al dipendente.</w:t>
+      </w:r>
+    </w:p>
+    <w:p>
+      <w:pPr>
+        <w:rPr>
+          <w:rFonts w:ascii="Times New Roman" w:hAnsi="Times New Roman" w:cs="Times New Roman"/>
+          <w:sz w:val="24"/>
+          <w:szCs w:val="24"/>
+        </w:rPr>
+      </w:pPr>
+      <w:r>
+        <w:rPr>
+          <w:rFonts w:ascii="Times New Roman" w:hAnsi="Times New Roman" w:cs="Times New Roman"/>
+          <w:sz w:val="24"/>
+          <w:szCs w:val="24"/>
+        </w:rPr>
+        <w:t>Il dipendente Giorgio Verdi effettuerà l’accesso tramite le proprie credenziali e troverà il task assegnato nella sua pagina principale.</w:t>
       </w:r>
       <w:r>
         <w:rPr>
@@ -723,6 +764,7 @@
           <w:sz w:val="24"/>
           <w:szCs w:val="24"/>
         </w:rPr>
+        <w:lastRenderedPageBreak/>
         <w:t>Sicurezza</w:t>
       </w:r>
       <w:r>
@@ -767,7 +809,6 @@
           <w:sz w:val="24"/>
           <w:szCs w:val="24"/>
         </w:rPr>
-        <w:lastRenderedPageBreak/>
         <w:t xml:space="preserve">Manutenibilità: </w:t>
       </w:r>
       <w:r>
@@ -2074,6 +2115,7 @@
   <w:style w:type="character" w:default="1" w:styleId="Carpredefinitoparagrafo">
     <w:name w:val="Default Paragraph Font"/>
     <w:uiPriority w:val="1"/>
+    <w:semiHidden/>
     <w:unhideWhenUsed/>
   </w:style>
   <w:style w:type="table" w:default="1" w:styleId="Tabellanormale">

</xml_diff>

<commit_message>
Mod: aggiunti i punti 2,4,6 al file ProblemStatement_EWMS Add: aggiunto ProblemStatement_EWMS alla cartella deliverables
</commit_message>
<xml_diff>
--- a/Workspace/Problem Statement/Punti singoli/ProblemStatement-2,4,6.docx
+++ b/Workspace/Problem Statement/Punti singoli/ProblemStatement-2,4,6.docx
@@ -133,7 +133,7 @@
         </w:rPr>
         <w:t xml:space="preserve">Il dipendente Giorgio Verdi si autentica sulla piattaforma EWMS inserendo le sue credenziali, username </w:t>
       </w:r>
-      <w:hyperlink r:id="rId5" w:history="1">
+      <w:hyperlink r:id="rId6" w:history="1">
         <w:r>
           <w:rPr>
             <w:rStyle w:val="Collegamentoipertestuale"/>
@@ -199,15 +199,39 @@
           <w:sz w:val="24"/>
           <w:szCs w:val="24"/>
         </w:rPr>
-        <w:t>. Individuat</w:t>
-      </w:r>
-      <w:r>
-        <w:rPr>
-          <w:rFonts w:ascii="Times New Roman" w:hAnsi="Times New Roman" w:cs="Times New Roman"/>
-          <w:sz w:val="24"/>
-          <w:szCs w:val="24"/>
-        </w:rPr>
-        <w:t>o</w:t>
+        <w:t xml:space="preserve">. </w:t>
+      </w:r>
+      <w:r>
+        <w:rPr>
+          <w:rFonts w:ascii="Times New Roman" w:hAnsi="Times New Roman" w:cs="Times New Roman"/>
+          <w:sz w:val="24"/>
+          <w:szCs w:val="24"/>
+        </w:rPr>
+        <w:t xml:space="preserve">Il dipendente attiva </w:t>
+      </w:r>
+      <w:r>
+        <w:rPr>
+          <w:rFonts w:ascii="Times New Roman" w:hAnsi="Times New Roman" w:cs="Times New Roman"/>
+          <w:sz w:val="24"/>
+          <w:szCs w:val="24"/>
+        </w:rPr>
+        <w:t xml:space="preserve">il </w:t>
+      </w:r>
+      <w:r>
+        <w:rPr>
+          <w:rFonts w:ascii="Times New Roman" w:hAnsi="Times New Roman" w:cs="Times New Roman"/>
+          <w:sz w:val="24"/>
+          <w:szCs w:val="24"/>
+        </w:rPr>
+        <w:t xml:space="preserve">filtro “da completare” dall’apposita barra di navigazione per trovare il </w:t>
+      </w:r>
+      <w:r>
+        <w:rPr>
+          <w:rFonts w:ascii="Times New Roman" w:hAnsi="Times New Roman" w:cs="Times New Roman"/>
+          <w:sz w:val="24"/>
+          <w:szCs w:val="24"/>
+        </w:rPr>
+        <w:t>task</w:t>
       </w:r>
       <w:r>
         <w:rPr>
@@ -223,7 +247,217 @@
           <w:sz w:val="24"/>
           <w:szCs w:val="24"/>
         </w:rPr>
-        <w:t>il task</w:t>
+        <w:t>n°111</w:t>
+      </w:r>
+      <w:r>
+        <w:rPr>
+          <w:rFonts w:ascii="Times New Roman" w:hAnsi="Times New Roman" w:cs="Times New Roman"/>
+          <w:sz w:val="24"/>
+          <w:szCs w:val="24"/>
+        </w:rPr>
+        <w:t>.</w:t>
+      </w:r>
+      <w:r>
+        <w:rPr>
+          <w:rFonts w:ascii="Times New Roman" w:hAnsi="Times New Roman" w:cs="Times New Roman"/>
+          <w:sz w:val="24"/>
+          <w:szCs w:val="24"/>
+        </w:rPr>
+        <w:t xml:space="preserve"> Il </w:t>
+      </w:r>
+      <w:r>
+        <w:rPr>
+          <w:rFonts w:ascii="Times New Roman" w:hAnsi="Times New Roman" w:cs="Times New Roman"/>
+          <w:sz w:val="24"/>
+          <w:szCs w:val="24"/>
+        </w:rPr>
+        <w:t xml:space="preserve">dipendente </w:t>
+      </w:r>
+      <w:r>
+        <w:rPr>
+          <w:rFonts w:ascii="Times New Roman" w:hAnsi="Times New Roman" w:cs="Times New Roman"/>
+          <w:sz w:val="24"/>
+          <w:szCs w:val="24"/>
+        </w:rPr>
+        <w:t xml:space="preserve">clicca </w:t>
+      </w:r>
+      <w:r>
+        <w:rPr>
+          <w:rFonts w:ascii="Times New Roman" w:hAnsi="Times New Roman" w:cs="Times New Roman"/>
+          <w:sz w:val="24"/>
+          <w:szCs w:val="24"/>
+        </w:rPr>
+        <w:t xml:space="preserve">poi </w:t>
+      </w:r>
+      <w:r>
+        <w:rPr>
+          <w:rFonts w:ascii="Times New Roman" w:hAnsi="Times New Roman" w:cs="Times New Roman"/>
+          <w:sz w:val="24"/>
+          <w:szCs w:val="24"/>
+        </w:rPr>
+        <w:t xml:space="preserve">sul nome del task, in questo modo si aprirà una nuova pagina che mostra il task nel dettaglio. </w:t>
+      </w:r>
+    </w:p>
+    <w:p>
+      <w:pPr>
+        <w:rPr>
+          <w:rFonts w:ascii="Times New Roman" w:hAnsi="Times New Roman" w:cs="Times New Roman"/>
+          <w:sz w:val="24"/>
+          <w:szCs w:val="24"/>
+        </w:rPr>
+      </w:pPr>
+      <w:r>
+        <w:rPr>
+          <w:rFonts w:ascii="Times New Roman" w:hAnsi="Times New Roman" w:cs="Times New Roman"/>
+          <w:sz w:val="24"/>
+          <w:szCs w:val="24"/>
+        </w:rPr>
+        <w:t xml:space="preserve">Dalla pagina del task il dipendente legge: </w:t>
+      </w:r>
+      <w:r>
+        <w:rPr>
+          <w:rFonts w:ascii="Times New Roman" w:hAnsi="Times New Roman" w:cs="Times New Roman"/>
+          <w:sz w:val="24"/>
+          <w:szCs w:val="24"/>
+        </w:rPr>
+        <w:t>le specifiche</w:t>
+      </w:r>
+      <w:r>
+        <w:rPr>
+          <w:rFonts w:ascii="Times New Roman" w:hAnsi="Times New Roman" w:cs="Times New Roman"/>
+          <w:sz w:val="24"/>
+          <w:szCs w:val="24"/>
+        </w:rPr>
+        <w:t>,</w:t>
+      </w:r>
+      <w:r>
+        <w:rPr>
+          <w:rFonts w:ascii="Times New Roman" w:hAnsi="Times New Roman" w:cs="Times New Roman"/>
+          <w:sz w:val="24"/>
+          <w:szCs w:val="24"/>
+        </w:rPr>
+        <w:t xml:space="preserve"> la data di scadenza, il supervisore di riferimento e lo stato attuale</w:t>
+      </w:r>
+      <w:r>
+        <w:rPr>
+          <w:rFonts w:ascii="Times New Roman" w:hAnsi="Times New Roman" w:cs="Times New Roman"/>
+          <w:sz w:val="24"/>
+          <w:szCs w:val="24"/>
+        </w:rPr>
+        <w:t xml:space="preserve">. Il dipendente </w:t>
+      </w:r>
+      <w:r>
+        <w:rPr>
+          <w:rFonts w:ascii="Times New Roman" w:hAnsi="Times New Roman" w:cs="Times New Roman"/>
+          <w:sz w:val="24"/>
+          <w:szCs w:val="24"/>
+        </w:rPr>
+        <w:t xml:space="preserve">clicca </w:t>
+      </w:r>
+      <w:r>
+        <w:rPr>
+          <w:rFonts w:ascii="Times New Roman" w:hAnsi="Times New Roman" w:cs="Times New Roman"/>
+          <w:sz w:val="24"/>
+          <w:szCs w:val="24"/>
+        </w:rPr>
+        <w:t>l’apposito bottone di inizio task</w:t>
+      </w:r>
+      <w:r>
+        <w:rPr>
+          <w:rFonts w:ascii="Times New Roman" w:hAnsi="Times New Roman" w:cs="Times New Roman"/>
+          <w:sz w:val="24"/>
+          <w:szCs w:val="24"/>
+        </w:rPr>
+        <w:t>, il quale</w:t>
+      </w:r>
+      <w:r>
+        <w:rPr>
+          <w:rFonts w:ascii="Times New Roman" w:hAnsi="Times New Roman" w:cs="Times New Roman"/>
+          <w:sz w:val="24"/>
+          <w:szCs w:val="24"/>
+        </w:rPr>
+        <w:t xml:space="preserve"> passerà dallo stato “da completare” allo stato “in elaborazione”</w:t>
+      </w:r>
+      <w:r>
+        <w:rPr>
+          <w:rFonts w:ascii="Times New Roman" w:hAnsi="Times New Roman" w:cs="Times New Roman"/>
+          <w:sz w:val="24"/>
+          <w:szCs w:val="24"/>
+        </w:rPr>
+        <w:t>, il sistema apre una finestra di conferma dell’avvio del task, il dipendente clicca su ok e il sistema ritorna alla pagina principale</w:t>
+      </w:r>
+      <w:r>
+        <w:rPr>
+          <w:rFonts w:ascii="Times New Roman" w:hAnsi="Times New Roman" w:cs="Times New Roman"/>
+          <w:sz w:val="24"/>
+          <w:szCs w:val="24"/>
+        </w:rPr>
+        <w:t>.</w:t>
+      </w:r>
+    </w:p>
+    <w:p>
+      <w:pPr>
+        <w:rPr>
+          <w:rFonts w:ascii="Times New Roman" w:hAnsi="Times New Roman" w:cs="Times New Roman"/>
+          <w:sz w:val="24"/>
+          <w:szCs w:val="24"/>
+        </w:rPr>
+      </w:pPr>
+      <w:r>
+        <w:rPr>
+          <w:rFonts w:ascii="Times New Roman" w:hAnsi="Times New Roman" w:cs="Times New Roman"/>
+          <w:sz w:val="24"/>
+          <w:szCs w:val="24"/>
+        </w:rPr>
+        <w:t>Completato il compito assegnato</w:t>
+      </w:r>
+      <w:r>
+        <w:rPr>
+          <w:rFonts w:ascii="Times New Roman" w:hAnsi="Times New Roman" w:cs="Times New Roman"/>
+          <w:sz w:val="24"/>
+          <w:szCs w:val="24"/>
+        </w:rPr>
+        <w:t xml:space="preserve"> il dipendente Giorgio Verdi clicca sull’apposito bottone presente nella barra di navigazione della home</w:t>
+      </w:r>
+      <w:r>
+        <w:rPr>
+          <w:rFonts w:ascii="Times New Roman" w:hAnsi="Times New Roman" w:cs="Times New Roman"/>
+          <w:sz w:val="24"/>
+          <w:szCs w:val="24"/>
+        </w:rPr>
+        <w:t xml:space="preserve"> “in elaborazione” per filtrare i task</w:t>
+      </w:r>
+      <w:r>
+        <w:rPr>
+          <w:rFonts w:ascii="Times New Roman" w:hAnsi="Times New Roman" w:cs="Times New Roman"/>
+          <w:sz w:val="24"/>
+          <w:szCs w:val="24"/>
+        </w:rPr>
+        <w:t xml:space="preserve">, qui trova il task n°111 e </w:t>
+      </w:r>
+      <w:r>
+        <w:rPr>
+          <w:rFonts w:ascii="Times New Roman" w:hAnsi="Times New Roman" w:cs="Times New Roman"/>
+          <w:sz w:val="24"/>
+          <w:szCs w:val="24"/>
+        </w:rPr>
+        <w:t xml:space="preserve">apre la pagina principale del task, </w:t>
+      </w:r>
+      <w:r>
+        <w:rPr>
+          <w:rFonts w:ascii="Times New Roman" w:hAnsi="Times New Roman" w:cs="Times New Roman"/>
+          <w:sz w:val="24"/>
+          <w:szCs w:val="24"/>
+        </w:rPr>
+        <w:t>clicca l’apposito bottone “completa”</w:t>
+      </w:r>
+      <w:r>
+        <w:rPr>
+          <w:rFonts w:ascii="Times New Roman" w:hAnsi="Times New Roman" w:cs="Times New Roman"/>
+          <w:sz w:val="24"/>
+          <w:szCs w:val="24"/>
+        </w:rPr>
+        <w:t>,</w:t>
       </w:r>
       <w:r>
         <w:rPr>
@@ -239,79 +473,71 @@
           <w:sz w:val="24"/>
           <w:szCs w:val="24"/>
         </w:rPr>
-        <w:t xml:space="preserve">n°111 il dipendente </w:t>
-      </w:r>
-      <w:r>
-        <w:rPr>
-          <w:rFonts w:ascii="Times New Roman" w:hAnsi="Times New Roman" w:cs="Times New Roman"/>
-          <w:sz w:val="24"/>
-          <w:szCs w:val="24"/>
-        </w:rPr>
-        <w:t>legge le specifiche del task</w:t>
-      </w:r>
-      <w:r>
-        <w:rPr>
-          <w:rFonts w:ascii="Times New Roman" w:hAnsi="Times New Roman" w:cs="Times New Roman"/>
-          <w:sz w:val="24"/>
-          <w:szCs w:val="24"/>
-        </w:rPr>
-        <w:t>,</w:t>
-      </w:r>
-      <w:r>
-        <w:rPr>
-          <w:rFonts w:ascii="Times New Roman" w:hAnsi="Times New Roman" w:cs="Times New Roman"/>
-          <w:sz w:val="24"/>
-          <w:szCs w:val="24"/>
-        </w:rPr>
-        <w:t xml:space="preserve"> la data di scadenza, il supervisore di riferimento e lo stato attuale </w:t>
-      </w:r>
-      <w:r>
-        <w:rPr>
-          <w:rFonts w:ascii="Times New Roman" w:hAnsi="Times New Roman" w:cs="Times New Roman"/>
-          <w:sz w:val="24"/>
-          <w:szCs w:val="24"/>
-        </w:rPr>
-        <w:t xml:space="preserve">direttamente dalla scheda principale. Il dipendente </w:t>
-      </w:r>
-      <w:r>
-        <w:rPr>
-          <w:rFonts w:ascii="Times New Roman" w:hAnsi="Times New Roman" w:cs="Times New Roman"/>
-          <w:sz w:val="24"/>
-          <w:szCs w:val="24"/>
-        </w:rPr>
-        <w:t xml:space="preserve">clicca </w:t>
-      </w:r>
-      <w:r>
-        <w:rPr>
-          <w:rFonts w:ascii="Times New Roman" w:hAnsi="Times New Roman" w:cs="Times New Roman"/>
-          <w:sz w:val="24"/>
-          <w:szCs w:val="24"/>
-        </w:rPr>
-        <w:t>l’apposito bottone di inizio task</w:t>
-      </w:r>
-      <w:r>
-        <w:rPr>
-          <w:rFonts w:ascii="Times New Roman" w:hAnsi="Times New Roman" w:cs="Times New Roman"/>
-          <w:sz w:val="24"/>
-          <w:szCs w:val="24"/>
-        </w:rPr>
-        <w:t>, il quale</w:t>
-      </w:r>
-      <w:r>
-        <w:rPr>
-          <w:rFonts w:ascii="Times New Roman" w:hAnsi="Times New Roman" w:cs="Times New Roman"/>
-          <w:sz w:val="24"/>
-          <w:szCs w:val="24"/>
-        </w:rPr>
-        <w:t xml:space="preserve"> passerà dallo stato “da completare” allo stato “in elaborazione”</w:t>
-      </w:r>
-      <w:r>
-        <w:rPr>
-          <w:rFonts w:ascii="Times New Roman" w:hAnsi="Times New Roman" w:cs="Times New Roman"/>
-          <w:sz w:val="24"/>
-          <w:szCs w:val="24"/>
-        </w:rPr>
-        <w:t xml:space="preserve"> e si sposterà nella pagina dei task in elaborazione</w:t>
+        <w:t xml:space="preserve">il sistema invia </w:t>
+      </w:r>
+      <w:r>
+        <w:rPr>
+          <w:rFonts w:ascii="Times New Roman" w:hAnsi="Times New Roman" w:cs="Times New Roman"/>
+          <w:sz w:val="24"/>
+          <w:szCs w:val="24"/>
+        </w:rPr>
+        <w:t>un pop-up di conferma, il dipendente conferm</w:t>
+      </w:r>
+      <w:r>
+        <w:rPr>
+          <w:rFonts w:ascii="Times New Roman" w:hAnsi="Times New Roman" w:cs="Times New Roman"/>
+          <w:sz w:val="24"/>
+          <w:szCs w:val="24"/>
+        </w:rPr>
+        <w:t>a</w:t>
+      </w:r>
+      <w:r>
+        <w:rPr>
+          <w:rFonts w:ascii="Times New Roman" w:hAnsi="Times New Roman" w:cs="Times New Roman"/>
+          <w:sz w:val="24"/>
+          <w:szCs w:val="24"/>
+        </w:rPr>
+        <w:t xml:space="preserve"> cliccando sul bottone </w:t>
+      </w:r>
+      <w:r>
+        <w:rPr>
+          <w:rFonts w:ascii="Times New Roman" w:hAnsi="Times New Roman" w:cs="Times New Roman"/>
+          <w:sz w:val="24"/>
+          <w:szCs w:val="24"/>
+        </w:rPr>
+        <w:t>“sì”</w:t>
+      </w:r>
+      <w:r>
+        <w:rPr>
+          <w:rFonts w:ascii="Times New Roman" w:hAnsi="Times New Roman" w:cs="Times New Roman"/>
+          <w:sz w:val="24"/>
+          <w:szCs w:val="24"/>
+        </w:rPr>
+        <w:t xml:space="preserve"> e il </w:t>
+      </w:r>
+      <w:r>
+        <w:rPr>
+          <w:rFonts w:ascii="Times New Roman" w:hAnsi="Times New Roman" w:cs="Times New Roman"/>
+          <w:sz w:val="24"/>
+          <w:szCs w:val="24"/>
+        </w:rPr>
+        <w:t xml:space="preserve">sistema cambia lo stato del </w:t>
+      </w:r>
+      <w:r>
+        <w:rPr>
+          <w:rFonts w:ascii="Times New Roman" w:hAnsi="Times New Roman" w:cs="Times New Roman"/>
+          <w:sz w:val="24"/>
+          <w:szCs w:val="24"/>
+        </w:rPr>
+        <w:t>task</w:t>
+      </w:r>
+      <w:r>
+        <w:rPr>
+          <w:rFonts w:ascii="Times New Roman" w:hAnsi="Times New Roman" w:cs="Times New Roman"/>
+          <w:sz w:val="24"/>
+          <w:szCs w:val="24"/>
+        </w:rPr>
+        <w:t xml:space="preserve"> in “completato” e ritorna alla pagina principale</w:t>
       </w:r>
       <w:r>
         <w:rPr>
@@ -330,95 +556,6 @@
           <w:szCs w:val="24"/>
         </w:rPr>
       </w:pPr>
-      <w:r>
-        <w:rPr>
-          <w:rFonts w:ascii="Times New Roman" w:hAnsi="Times New Roman" w:cs="Times New Roman"/>
-          <w:sz w:val="24"/>
-          <w:szCs w:val="24"/>
-        </w:rPr>
-        <w:t>Completato il compito assegnato</w:t>
-      </w:r>
-      <w:r>
-        <w:rPr>
-          <w:rFonts w:ascii="Times New Roman" w:hAnsi="Times New Roman" w:cs="Times New Roman"/>
-          <w:sz w:val="24"/>
-          <w:szCs w:val="24"/>
-        </w:rPr>
-        <w:t xml:space="preserve"> il dipendente Giorgio Verdi accede</w:t>
-      </w:r>
-      <w:r>
-        <w:rPr>
-          <w:rFonts w:ascii="Times New Roman" w:hAnsi="Times New Roman" w:cs="Times New Roman"/>
-          <w:sz w:val="24"/>
-          <w:szCs w:val="24"/>
-        </w:rPr>
-        <w:t xml:space="preserve"> </w:t>
-      </w:r>
-      <w:r>
-        <w:rPr>
-          <w:rFonts w:ascii="Times New Roman" w:hAnsi="Times New Roman" w:cs="Times New Roman"/>
-          <w:sz w:val="24"/>
-          <w:szCs w:val="24"/>
-        </w:rPr>
-        <w:t>alla scheda “task in elaborazione” cliccando sull’apposito bottone presente nella barra di navigazione della home page, qui trova il task n°111 e clicca l’apposito bottone “completa”</w:t>
-      </w:r>
-      <w:r>
-        <w:rPr>
-          <w:rFonts w:ascii="Times New Roman" w:hAnsi="Times New Roman" w:cs="Times New Roman"/>
-          <w:sz w:val="24"/>
-          <w:szCs w:val="24"/>
-        </w:rPr>
-        <w:t>,</w:t>
-      </w:r>
-      <w:r>
-        <w:rPr>
-          <w:rFonts w:ascii="Times New Roman" w:hAnsi="Times New Roman" w:cs="Times New Roman"/>
-          <w:sz w:val="24"/>
-          <w:szCs w:val="24"/>
-        </w:rPr>
-        <w:t xml:space="preserve"> apparirà una pop-up di conferma, il dipendente conferm</w:t>
-      </w:r>
-      <w:r>
-        <w:rPr>
-          <w:rFonts w:ascii="Times New Roman" w:hAnsi="Times New Roman" w:cs="Times New Roman"/>
-          <w:sz w:val="24"/>
-          <w:szCs w:val="24"/>
-        </w:rPr>
-        <w:t>a</w:t>
-      </w:r>
-      <w:r>
-        <w:rPr>
-          <w:rFonts w:ascii="Times New Roman" w:hAnsi="Times New Roman" w:cs="Times New Roman"/>
-          <w:sz w:val="24"/>
-          <w:szCs w:val="24"/>
-        </w:rPr>
-        <w:t xml:space="preserve"> cliccando sul bottone </w:t>
-      </w:r>
-      <w:r>
-        <w:rPr>
-          <w:rFonts w:ascii="Times New Roman" w:hAnsi="Times New Roman" w:cs="Times New Roman"/>
-          <w:sz w:val="24"/>
-          <w:szCs w:val="24"/>
-        </w:rPr>
-        <w:t>“sì”</w:t>
-      </w:r>
-      <w:r>
-        <w:rPr>
-          <w:rFonts w:ascii="Times New Roman" w:hAnsi="Times New Roman" w:cs="Times New Roman"/>
-          <w:sz w:val="24"/>
-          <w:szCs w:val="24"/>
-        </w:rPr>
-        <w:t xml:space="preserve"> e il task si sposterà nei task completati.</w:t>
-      </w:r>
-    </w:p>
-    <w:p>
-      <w:pPr>
-        <w:rPr>
-          <w:rFonts w:ascii="Times New Roman" w:hAnsi="Times New Roman" w:cs="Times New Roman"/>
-          <w:sz w:val="24"/>
-          <w:szCs w:val="24"/>
-        </w:rPr>
-      </w:pPr>
     </w:p>
     <w:p>
       <w:pPr>
@@ -470,7 +607,7 @@
         </w:rPr>
         <w:t xml:space="preserve">Il supervisore si autentica sulla piattaforma EWMS inserendo le sue credenziali, username </w:t>
       </w:r>
-      <w:hyperlink r:id="rId6" w:history="1">
+      <w:hyperlink r:id="rId7" w:history="1">
         <w:r>
           <w:rPr>
             <w:rStyle w:val="Collegamentoipertestuale"/>
@@ -504,15 +641,63 @@
           <w:sz w:val="24"/>
           <w:szCs w:val="24"/>
         </w:rPr>
-        <w:t xml:space="preserve">// Per assegnare il compito clicca sul pulsante </w:t>
-      </w:r>
-      <w:r>
-        <w:rPr>
-          <w:rFonts w:ascii="Times New Roman" w:hAnsi="Times New Roman" w:cs="Times New Roman"/>
-          <w:sz w:val="24"/>
-          <w:szCs w:val="24"/>
-        </w:rPr>
-        <w:t xml:space="preserve">“aggiungi una nuova task”, e visualizza la scheda per inserire le informazioni necessari. Sceglie il dipendente Giorgio Verdi con l’apposita lista che mostrerà tutti i dipendenti a lui assegnati (?). Inserirà poi la data di scadenza e le istruzioni necessarie per il completamento del task e clicca su conferma per inviare </w:t>
+        <w:t xml:space="preserve">Per assegnare il compito clicca sul pulsante </w:t>
+      </w:r>
+      <w:r>
+        <w:rPr>
+          <w:rFonts w:ascii="Times New Roman" w:hAnsi="Times New Roman" w:cs="Times New Roman"/>
+          <w:sz w:val="24"/>
+          <w:szCs w:val="24"/>
+        </w:rPr>
+        <w:t>“</w:t>
+      </w:r>
+      <w:r>
+        <w:rPr>
+          <w:rFonts w:ascii="Times New Roman" w:hAnsi="Times New Roman" w:cs="Times New Roman"/>
+          <w:sz w:val="24"/>
+          <w:szCs w:val="24"/>
+        </w:rPr>
+        <w:t xml:space="preserve">crea </w:t>
+      </w:r>
+      <w:r>
+        <w:rPr>
+          <w:rFonts w:ascii="Times New Roman" w:hAnsi="Times New Roman" w:cs="Times New Roman"/>
+          <w:sz w:val="24"/>
+          <w:szCs w:val="24"/>
+        </w:rPr>
+        <w:t>un</w:t>
+      </w:r>
+      <w:r>
+        <w:rPr>
+          <w:rFonts w:ascii="Times New Roman" w:hAnsi="Times New Roman" w:cs="Times New Roman"/>
+          <w:sz w:val="24"/>
+          <w:szCs w:val="24"/>
+        </w:rPr>
+        <w:t xml:space="preserve"> </w:t>
+      </w:r>
+      <w:r>
+        <w:rPr>
+          <w:rFonts w:ascii="Times New Roman" w:hAnsi="Times New Roman" w:cs="Times New Roman"/>
+          <w:sz w:val="24"/>
+          <w:szCs w:val="24"/>
+        </w:rPr>
+        <w:t>nuov</w:t>
+      </w:r>
+      <w:r>
+        <w:rPr>
+          <w:rFonts w:ascii="Times New Roman" w:hAnsi="Times New Roman" w:cs="Times New Roman"/>
+          <w:sz w:val="24"/>
+          <w:szCs w:val="24"/>
+        </w:rPr>
+        <w:t xml:space="preserve">o </w:t>
+      </w:r>
+      <w:r>
+        <w:rPr>
+          <w:rFonts w:ascii="Times New Roman" w:hAnsi="Times New Roman" w:cs="Times New Roman"/>
+          <w:sz w:val="24"/>
+          <w:szCs w:val="24"/>
+        </w:rPr>
+        <w:t xml:space="preserve">task”, e visualizza la scheda per inserire le informazioni necessari. Sceglie il dipendente Giorgio Verdi con l’apposita lista che mostrerà tutti i dipendenti a lui assegnati. Inserirà poi la data di scadenza e le istruzioni necessarie per il completamento del task e clicca su conferma per inviare </w:t>
       </w:r>
       <w:r>
         <w:rPr>
@@ -528,7 +713,23 @@
           <w:sz w:val="24"/>
           <w:szCs w:val="24"/>
         </w:rPr>
-        <w:t xml:space="preserve"> al dipendente.</w:t>
+        <w:t xml:space="preserve"> al dipendente</w:t>
+      </w:r>
+      <w:r>
+        <w:rPr>
+          <w:rFonts w:ascii="Times New Roman" w:hAnsi="Times New Roman" w:cs="Times New Roman"/>
+          <w:sz w:val="24"/>
+          <w:szCs w:val="24"/>
+        </w:rPr>
+        <w:t>, il sistema ritorna poi alla homepage</w:t>
+      </w:r>
+      <w:r>
+        <w:rPr>
+          <w:rFonts w:ascii="Times New Roman" w:hAnsi="Times New Roman" w:cs="Times New Roman"/>
+          <w:sz w:val="24"/>
+          <w:szCs w:val="24"/>
+        </w:rPr>
+        <w:t>.</w:t>
       </w:r>
     </w:p>
     <w:p>
@@ -547,6 +748,74 @@
         </w:rPr>
         <w:t>Il dipendente Giorgio Verdi effettuerà l’accesso tramite le proprie credenziali e troverà il task assegnato nella sua pagina principale.</w:t>
       </w:r>
+    </w:p>
+    <w:p>
+      <w:pPr>
+        <w:rPr>
+          <w:rFonts w:ascii="Times New Roman" w:hAnsi="Times New Roman" w:cs="Times New Roman"/>
+          <w:sz w:val="24"/>
+          <w:szCs w:val="24"/>
+        </w:rPr>
+      </w:pPr>
+    </w:p>
+    <w:p>
+      <w:pPr>
+        <w:rPr>
+          <w:rFonts w:ascii="Times New Roman" w:hAnsi="Times New Roman" w:cs="Times New Roman"/>
+          <w:sz w:val="24"/>
+          <w:szCs w:val="24"/>
+        </w:rPr>
+      </w:pPr>
+      <w:r>
+        <w:rPr>
+          <w:rFonts w:ascii="Times New Roman" w:hAnsi="Times New Roman" w:cs="Times New Roman"/>
+          <w:sz w:val="24"/>
+          <w:szCs w:val="24"/>
+        </w:rPr>
+        <w:t>Scenario: sospensione di un task</w:t>
+      </w:r>
+    </w:p>
+    <w:p>
+      <w:pPr>
+        <w:rPr>
+          <w:rFonts w:ascii="Times New Roman" w:hAnsi="Times New Roman" w:cs="Times New Roman"/>
+          <w:sz w:val="24"/>
+          <w:szCs w:val="24"/>
+        </w:rPr>
+      </w:pPr>
+      <w:r>
+        <w:rPr>
+          <w:rFonts w:ascii="Times New Roman" w:hAnsi="Times New Roman" w:cs="Times New Roman"/>
+          <w:sz w:val="24"/>
+          <w:szCs w:val="24"/>
+        </w:rPr>
+        <w:t>Il dipendente Giorgio Verdi ha il bisogno di mettere in “sospensione” il task n°111</w:t>
+      </w:r>
+      <w:r>
+        <w:rPr>
+          <w:rFonts w:ascii="Times New Roman" w:hAnsi="Times New Roman" w:cs="Times New Roman"/>
+          <w:sz w:val="24"/>
+          <w:szCs w:val="24"/>
+        </w:rPr>
+        <w:t xml:space="preserve"> assegnato dal supervisore Mario Rossi</w:t>
+      </w:r>
+      <w:r>
+        <w:rPr>
+          <w:rFonts w:ascii="Times New Roman" w:hAnsi="Times New Roman" w:cs="Times New Roman"/>
+          <w:sz w:val="24"/>
+          <w:szCs w:val="24"/>
+        </w:rPr>
+        <w:t>.</w:t>
+      </w:r>
+    </w:p>
+    <w:p>
+      <w:pPr>
+        <w:rPr>
+          <w:rFonts w:ascii="Times New Roman" w:hAnsi="Times New Roman" w:cs="Times New Roman"/>
+          <w:sz w:val="24"/>
+          <w:szCs w:val="24"/>
+        </w:rPr>
+      </w:pPr>
       <w:r>
         <w:rPr>
           <w:rFonts w:ascii="Times New Roman" w:hAnsi="Times New Roman" w:cs="Times New Roman"/>
@@ -555,6 +824,214 @@
         </w:rPr>
         <w:br/>
       </w:r>
+      <w:r>
+        <w:rPr>
+          <w:rFonts w:ascii="Times New Roman" w:hAnsi="Times New Roman" w:cs="Times New Roman"/>
+          <w:sz w:val="24"/>
+          <w:szCs w:val="24"/>
+        </w:rPr>
+        <w:t xml:space="preserve">Il dipendente Giorgio Verdi si autentica sulla piattaforma EWMS inserendo le sue credenziali, username </w:t>
+      </w:r>
+      <w:hyperlink r:id="rId8" w:history="1">
+        <w:r>
+          <w:rPr>
+            <w:rStyle w:val="Collegamentoipertestuale"/>
+            <w:rFonts w:ascii="Times New Roman" w:hAnsi="Times New Roman" w:cs="Times New Roman"/>
+            <w:sz w:val="24"/>
+            <w:szCs w:val="24"/>
+          </w:rPr>
+          <w:t>g.verdi@azienda.it</w:t>
+        </w:r>
+      </w:hyperlink>
+      <w:r>
+        <w:rPr>
+          <w:rFonts w:ascii="Times New Roman" w:hAnsi="Times New Roman" w:cs="Times New Roman"/>
+          <w:sz w:val="24"/>
+          <w:szCs w:val="24"/>
+        </w:rPr>
+        <w:t xml:space="preserve"> e password  pswaziendale333 e accede alla home della piattaforma.</w:t>
+      </w:r>
+    </w:p>
+    <w:p>
+      <w:pPr>
+        <w:rPr>
+          <w:rFonts w:ascii="Times New Roman" w:hAnsi="Times New Roman" w:cs="Times New Roman"/>
+          <w:sz w:val="24"/>
+          <w:szCs w:val="24"/>
+        </w:rPr>
+      </w:pPr>
+      <w:r>
+        <w:rPr>
+          <w:rFonts w:ascii="Times New Roman" w:hAnsi="Times New Roman" w:cs="Times New Roman"/>
+          <w:sz w:val="24"/>
+          <w:szCs w:val="24"/>
+        </w:rPr>
+        <w:lastRenderedPageBreak/>
+        <w:t xml:space="preserve">Qui clicca sul pulsante presente nell’apposita barra di navigazione “in elaborazione” per filtrare tra i suoi task. Trova il task n°111 e clicca sul nome del task </w:t>
+      </w:r>
+      <w:r>
+        <w:rPr>
+          <w:rFonts w:ascii="Times New Roman" w:hAnsi="Times New Roman" w:cs="Times New Roman"/>
+          <w:sz w:val="24"/>
+          <w:szCs w:val="24"/>
+        </w:rPr>
+        <w:t xml:space="preserve">e </w:t>
+      </w:r>
+      <w:r>
+        <w:rPr>
+          <w:rFonts w:ascii="Times New Roman" w:hAnsi="Times New Roman" w:cs="Times New Roman"/>
+          <w:sz w:val="24"/>
+          <w:szCs w:val="24"/>
+        </w:rPr>
+        <w:t xml:space="preserve">sarà reindirizzato </w:t>
+      </w:r>
+      <w:r>
+        <w:rPr>
+          <w:rFonts w:ascii="Times New Roman" w:hAnsi="Times New Roman" w:cs="Times New Roman"/>
+          <w:sz w:val="24"/>
+          <w:szCs w:val="24"/>
+        </w:rPr>
+        <w:t>alla pagina del task. Qui clicca sul pulsante sospendi, il sistema aprirà un pop-up dove sarà chiesto di inserire un messaggio per specificare la motivazione della richiesta della sospensione. Il dipendente inserisce il messaggio e clicca su conferma. Il sistema mette in “sospensione” il task ed invia il messaggio specificato dal dipendete al supervisore Mario Rossi.</w:t>
+      </w:r>
+    </w:p>
+    <w:p>
+      <w:pPr>
+        <w:rPr>
+          <w:rFonts w:ascii="Times New Roman" w:hAnsi="Times New Roman" w:cs="Times New Roman"/>
+          <w:sz w:val="24"/>
+          <w:szCs w:val="24"/>
+        </w:rPr>
+      </w:pPr>
+    </w:p>
+    <w:p>
+      <w:pPr>
+        <w:rPr>
+          <w:rFonts w:ascii="Times New Roman" w:hAnsi="Times New Roman" w:cs="Times New Roman"/>
+          <w:sz w:val="24"/>
+          <w:szCs w:val="24"/>
+        </w:rPr>
+      </w:pPr>
+      <w:r>
+        <w:rPr>
+          <w:rFonts w:ascii="Times New Roman" w:hAnsi="Times New Roman" w:cs="Times New Roman"/>
+          <w:sz w:val="24"/>
+          <w:szCs w:val="24"/>
+        </w:rPr>
+        <w:t>Scenario: eliminazione task</w:t>
+      </w:r>
+    </w:p>
+    <w:p>
+      <w:pPr>
+        <w:rPr>
+          <w:rFonts w:ascii="Times New Roman" w:hAnsi="Times New Roman" w:cs="Times New Roman"/>
+          <w:sz w:val="24"/>
+          <w:szCs w:val="24"/>
+        </w:rPr>
+      </w:pPr>
+      <w:r>
+        <w:rPr>
+          <w:rFonts w:ascii="Times New Roman" w:hAnsi="Times New Roman" w:cs="Times New Roman"/>
+          <w:sz w:val="24"/>
+          <w:szCs w:val="24"/>
+        </w:rPr>
+        <w:t xml:space="preserve">Il </w:t>
+      </w:r>
+      <w:r>
+        <w:rPr>
+          <w:rFonts w:ascii="Times New Roman" w:hAnsi="Times New Roman" w:cs="Times New Roman"/>
+          <w:sz w:val="24"/>
+          <w:szCs w:val="24"/>
+        </w:rPr>
+        <w:t>supervisore Mario Rossi vuole eliminare il task n°111 assegnato al dipendente Giorgio Verdi.</w:t>
+      </w:r>
+    </w:p>
+    <w:p>
+      <w:pPr>
+        <w:rPr>
+          <w:rFonts w:ascii="Times New Roman" w:hAnsi="Times New Roman" w:cs="Times New Roman"/>
+          <w:sz w:val="24"/>
+          <w:szCs w:val="24"/>
+        </w:rPr>
+      </w:pPr>
+      <w:r>
+        <w:rPr>
+          <w:rFonts w:ascii="Times New Roman" w:hAnsi="Times New Roman" w:cs="Times New Roman"/>
+          <w:sz w:val="24"/>
+          <w:szCs w:val="24"/>
+        </w:rPr>
+        <w:t>Il supervisore si autentica sulla piattaforma EWMS inserendo le sue credenziali, username</w:t>
+      </w:r>
+      <w:r>
+        <w:rPr>
+          <w:rFonts w:ascii="Times New Roman" w:hAnsi="Times New Roman" w:cs="Times New Roman"/>
+          <w:sz w:val="24"/>
+          <w:szCs w:val="24"/>
+        </w:rPr>
+        <w:t xml:space="preserve"> </w:t>
+      </w:r>
+      <w:hyperlink r:id="rId9" w:history="1">
+        <w:r>
+          <w:rPr>
+            <w:rStyle w:val="Collegamentoipertestuale"/>
+            <w:rFonts w:ascii="Times New Roman" w:hAnsi="Times New Roman" w:cs="Times New Roman"/>
+            <w:sz w:val="24"/>
+            <w:szCs w:val="24"/>
+          </w:rPr>
+          <w:t>m.rossi@azienda.it</w:t>
+        </w:r>
+      </w:hyperlink>
+      <w:r>
+        <w:rPr>
+          <w:rFonts w:ascii="Times New Roman" w:hAnsi="Times New Roman" w:cs="Times New Roman"/>
+          <w:sz w:val="24"/>
+          <w:szCs w:val="24"/>
+        </w:rPr>
+        <w:t xml:space="preserve"> e password suppswaziendale111 e accede alla home della piattaforma. </w:t>
+      </w:r>
+    </w:p>
+    <w:p>
+      <w:pPr>
+        <w:rPr>
+          <w:rFonts w:ascii="Times New Roman" w:hAnsi="Times New Roman" w:cs="Times New Roman"/>
+          <w:sz w:val="24"/>
+          <w:szCs w:val="24"/>
+        </w:rPr>
+      </w:pPr>
+      <w:r>
+        <w:rPr>
+          <w:rFonts w:ascii="Times New Roman" w:hAnsi="Times New Roman" w:cs="Times New Roman"/>
+          <w:sz w:val="24"/>
+          <w:szCs w:val="24"/>
+        </w:rPr>
+        <w:t>Dalla home principale il supervisore cerca il task n°111 e clicca sul nome, il sistema apre la pagina principale del task. Il supervisore clicca sul pulsante “elimina”, il sistema aprirà un pop-up di conferma dove è possibile inserire un messaggio. Il supervisore decide di inserire un messaggio per il dipendente e clicca poi sul pulsante conferma. Il sistema elimina il task e invia il messaggio al dipendente Giorgio Verdi.</w:t>
+      </w:r>
+    </w:p>
+    <w:p>
+      <w:pPr>
+        <w:rPr>
+          <w:rFonts w:ascii="Times New Roman" w:hAnsi="Times New Roman" w:cs="Times New Roman"/>
+          <w:sz w:val="24"/>
+          <w:szCs w:val="24"/>
+        </w:rPr>
+      </w:pPr>
+    </w:p>
+    <w:p>
+      <w:pPr>
+        <w:rPr>
+          <w:rFonts w:ascii="Times New Roman" w:hAnsi="Times New Roman" w:cs="Times New Roman"/>
+          <w:sz w:val="24"/>
+          <w:szCs w:val="24"/>
+        </w:rPr>
+      </w:pPr>
+    </w:p>
+    <w:p>
+      <w:pPr>
+        <w:rPr>
+          <w:rFonts w:ascii="Times New Roman" w:hAnsi="Times New Roman" w:cs="Times New Roman"/>
+          <w:sz w:val="24"/>
+          <w:szCs w:val="24"/>
+        </w:rPr>
+      </w:pPr>
     </w:p>
     <w:p>
       <w:pPr>
@@ -738,7 +1215,23 @@
           <w:sz w:val="24"/>
           <w:szCs w:val="24"/>
         </w:rPr>
-        <w:t>istema deve rispondere velocemente anche sotto carico medio, ogni operazione (consulto task, apertura sezioni task completate, invio di notifiche…) impiega al massimo pochi secondi in condizioni di picco.</w:t>
+        <w:t>istema deve rispondere velocemente anche sotto carico medio, ogni operazione (consulto task, apertura sezioni task completate, invio di notifiche…) impiega al massimo pochi secondi in condizioni di picco</w:t>
+      </w:r>
+      <w:r>
+        <w:rPr>
+          <w:rFonts w:ascii="Times New Roman" w:hAnsi="Times New Roman" w:cs="Times New Roman"/>
+          <w:sz w:val="24"/>
+          <w:szCs w:val="24"/>
+        </w:rPr>
+        <w:t xml:space="preserve"> (200 utenti)</w:t>
+      </w:r>
+      <w:r>
+        <w:rPr>
+          <w:rFonts w:ascii="Times New Roman" w:hAnsi="Times New Roman" w:cs="Times New Roman"/>
+          <w:sz w:val="24"/>
+          <w:szCs w:val="24"/>
+        </w:rPr>
+        <w:t>.</w:t>
       </w:r>
     </w:p>
     <w:p>
@@ -764,7 +1257,6 @@
           <w:sz w:val="24"/>
           <w:szCs w:val="24"/>
         </w:rPr>
-        <w:lastRenderedPageBreak/>
         <w:t>Sicurezza</w:t>
       </w:r>
       <w:r>
@@ -825,23 +1317,109 @@
           <w:sz w:val="24"/>
           <w:szCs w:val="24"/>
         </w:rPr>
-        <w:t xml:space="preserve">dice deve essere ben strutturato, documentato e basato su un approccio modulare e incrementale. Ciò semplificherà gli interventi futuri di correzione, aggiornamento e estensione del sistema. </w:t>
-      </w:r>
-    </w:p>
-    <w:p>
-      <w:pPr>
-        <w:rPr>
-          <w:rFonts w:ascii="Times New Roman" w:hAnsi="Times New Roman" w:cs="Times New Roman"/>
-          <w:sz w:val="24"/>
-          <w:szCs w:val="24"/>
-        </w:rPr>
-      </w:pPr>
-      <w:r>
-        <w:rPr>
-          <w:rFonts w:ascii="Times New Roman" w:hAnsi="Times New Roman" w:cs="Times New Roman"/>
-          <w:sz w:val="24"/>
-          <w:szCs w:val="24"/>
-        </w:rPr>
+        <w:t>dice deve essere ben strutturato, documentato</w:t>
+      </w:r>
+      <w:r>
+        <w:rPr>
+          <w:rFonts w:ascii="Times New Roman" w:hAnsi="Times New Roman" w:cs="Times New Roman"/>
+          <w:sz w:val="24"/>
+          <w:szCs w:val="24"/>
+        </w:rPr>
+        <w:t>.</w:t>
+      </w:r>
+      <w:r>
+        <w:rPr>
+          <w:rFonts w:ascii="Times New Roman" w:hAnsi="Times New Roman" w:cs="Times New Roman"/>
+          <w:sz w:val="24"/>
+          <w:szCs w:val="24"/>
+        </w:rPr>
+        <w:t xml:space="preserve"> </w:t>
+      </w:r>
+    </w:p>
+    <w:p>
+      <w:pPr>
+        <w:pStyle w:val="Paragrafoelenco"/>
+        <w:numPr>
+          <w:ilvl w:val="0"/>
+          <w:numId w:val="3"/>
+        </w:numPr>
+        <w:rPr>
+          <w:rFonts w:ascii="Times New Roman" w:hAnsi="Times New Roman" w:cs="Times New Roman"/>
+          <w:b/>
+          <w:bCs/>
+          <w:sz w:val="24"/>
+          <w:szCs w:val="24"/>
+        </w:rPr>
+      </w:pPr>
+      <w:r>
+        <w:rPr>
+          <w:rFonts w:ascii="Times New Roman" w:hAnsi="Times New Roman" w:cs="Times New Roman"/>
+          <w:b/>
+          <w:bCs/>
+          <w:sz w:val="24"/>
+          <w:szCs w:val="24"/>
+        </w:rPr>
+        <w:t xml:space="preserve">Scalabilità: </w:t>
+      </w:r>
+      <w:r>
+        <w:rPr>
+          <w:rFonts w:ascii="Times New Roman" w:hAnsi="Times New Roman" w:cs="Times New Roman"/>
+          <w:sz w:val="24"/>
+          <w:szCs w:val="24"/>
+        </w:rPr>
+        <w:t>il sistema</w:t>
+      </w:r>
+      <w:r>
+        <w:rPr>
+          <w:rFonts w:ascii="Times New Roman" w:hAnsi="Times New Roman" w:cs="Times New Roman"/>
+          <w:sz w:val="24"/>
+          <w:szCs w:val="24"/>
+        </w:rPr>
+        <w:t xml:space="preserve"> è </w:t>
+      </w:r>
+      <w:r>
+        <w:rPr>
+          <w:rFonts w:ascii="Times New Roman" w:hAnsi="Times New Roman" w:cs="Times New Roman"/>
+          <w:sz w:val="24"/>
+          <w:szCs w:val="24"/>
+        </w:rPr>
+        <w:t>basato su un approccio modulare e incrementale. Ciò semplificherà gli interventi futuri di correzione, aggiornamento ed estensione del sistema.</w:t>
+      </w:r>
+    </w:p>
+    <w:p>
+      <w:pPr>
+        <w:rPr>
+          <w:rFonts w:ascii="Times New Roman" w:hAnsi="Times New Roman" w:cs="Times New Roman"/>
+          <w:b/>
+          <w:bCs/>
+          <w:sz w:val="24"/>
+          <w:szCs w:val="24"/>
+        </w:rPr>
+      </w:pPr>
+      <w:r>
+        <w:rPr>
+          <w:rFonts w:ascii="Times New Roman" w:hAnsi="Times New Roman" w:cs="Times New Roman"/>
+          <w:sz w:val="24"/>
+          <w:szCs w:val="24"/>
+        </w:rPr>
+        <w:br/>
+      </w:r>
+    </w:p>
+    <w:p>
+      <w:pPr>
+        <w:rPr>
+          <w:rFonts w:ascii="Times New Roman" w:hAnsi="Times New Roman" w:cs="Times New Roman"/>
+          <w:sz w:val="24"/>
+          <w:szCs w:val="24"/>
+        </w:rPr>
+      </w:pPr>
+      <w:r>
+        <w:rPr>
+          <w:rFonts w:ascii="Times New Roman" w:hAnsi="Times New Roman" w:cs="Times New Roman"/>
+          <w:sz w:val="24"/>
+          <w:szCs w:val="24"/>
+        </w:rPr>
+        <w:lastRenderedPageBreak/>
         <w:t>6. DELIVERABLES &amp; DEADLINES</w:t>
       </w:r>
       <w:r>
@@ -866,6 +1444,7 @@
           <w:szCs w:val="24"/>
         </w:rPr>
       </w:pPr>
+      <w:proofErr w:type="spellStart"/>
       <w:r>
         <w:rPr>
           <w:rFonts w:ascii="Times New Roman" w:hAnsi="Times New Roman" w:cs="Times New Roman"/>
@@ -874,7 +1453,18 @@
           <w:sz w:val="24"/>
           <w:szCs w:val="24"/>
         </w:rPr>
-        <w:t>Problem Statement</w:t>
+        <w:t>Problem</w:t>
+      </w:r>
+      <w:proofErr w:type="spellEnd"/>
+      <w:r>
+        <w:rPr>
+          <w:rFonts w:ascii="Times New Roman" w:hAnsi="Times New Roman" w:cs="Times New Roman"/>
+          <w:b/>
+          <w:bCs/>
+          <w:sz w:val="24"/>
+          <w:szCs w:val="24"/>
+        </w:rPr>
+        <w:t xml:space="preserve"> Statement</w:t>
       </w:r>
       <w:r>
         <w:rPr>
@@ -967,6 +1557,7 @@
         </w:rPr>
         <w:t xml:space="preserve">: 11 </w:t>
       </w:r>
+      <w:proofErr w:type="spellStart"/>
       <w:r>
         <w:rPr>
           <w:rFonts w:ascii="Times New Roman" w:hAnsi="Times New Roman" w:cs="Times New Roman"/>
@@ -983,7 +1574,17 @@
           <w:szCs w:val="24"/>
           <w:lang w:val="en-GB"/>
         </w:rPr>
-        <w:t>ovembre 2025</w:t>
+        <w:t>ovembre</w:t>
+      </w:r>
+      <w:proofErr w:type="spellEnd"/>
+      <w:r>
+        <w:rPr>
+          <w:rFonts w:ascii="Times New Roman" w:hAnsi="Times New Roman" w:cs="Times New Roman"/>
+          <w:sz w:val="24"/>
+          <w:szCs w:val="24"/>
+          <w:lang w:val="en-GB"/>
+        </w:rPr>
+        <w:t xml:space="preserve"> 2025</w:t>
       </w:r>
       <w:r>
         <w:rPr>
@@ -1029,6 +1630,7 @@
         </w:rPr>
         <w:t xml:space="preserve">: 25 </w:t>
       </w:r>
+      <w:proofErr w:type="spellStart"/>
       <w:r>
         <w:rPr>
           <w:rFonts w:ascii="Times New Roman" w:hAnsi="Times New Roman" w:cs="Times New Roman"/>
@@ -1045,7 +1647,17 @@
           <w:szCs w:val="24"/>
           <w:lang w:val="en-GB"/>
         </w:rPr>
-        <w:t>ovembre 2025</w:t>
+        <w:t>ovembre</w:t>
+      </w:r>
+      <w:proofErr w:type="spellEnd"/>
+      <w:r>
+        <w:rPr>
+          <w:rFonts w:ascii="Times New Roman" w:hAnsi="Times New Roman" w:cs="Times New Roman"/>
+          <w:sz w:val="24"/>
+          <w:szCs w:val="24"/>
+          <w:lang w:val="en-GB"/>
+        </w:rPr>
+        <w:t xml:space="preserve"> 2025</w:t>
       </w:r>
       <w:r>
         <w:rPr>
@@ -1102,7 +1714,25 @@
           <w:sz w:val="24"/>
           <w:szCs w:val="24"/>
         </w:rPr>
-        <w:t xml:space="preserve">Design Document): 16 </w:t>
+        <w:t xml:space="preserve">Design </w:t>
+      </w:r>
+      <w:proofErr w:type="spellStart"/>
+      <w:r>
+        <w:rPr>
+          <w:rFonts w:ascii="Times New Roman" w:hAnsi="Times New Roman" w:cs="Times New Roman"/>
+          <w:sz w:val="24"/>
+          <w:szCs w:val="24"/>
+        </w:rPr>
+        <w:t>Document</w:t>
+      </w:r>
+      <w:proofErr w:type="spellEnd"/>
+      <w:r>
+        <w:rPr>
+          <w:rFonts w:ascii="Times New Roman" w:hAnsi="Times New Roman" w:cs="Times New Roman"/>
+          <w:sz w:val="24"/>
+          <w:szCs w:val="24"/>
+        </w:rPr>
+        <w:t xml:space="preserve">): 16 </w:t>
       </w:r>
       <w:r>
         <w:rPr>
@@ -1175,6 +1805,76 @@
           <w:szCs w:val="24"/>
         </w:rPr>
         <w:t xml:space="preserve"> 2025</w:t>
+      </w:r>
+      <w:r>
+        <w:rPr>
+          <w:rFonts w:ascii="Times New Roman" w:hAnsi="Times New Roman" w:cs="Times New Roman"/>
+          <w:sz w:val="24"/>
+          <w:szCs w:val="24"/>
+        </w:rPr>
+        <w:br/>
+      </w:r>
+    </w:p>
+    <w:p>
+      <w:pPr>
+        <w:pStyle w:val="Paragrafoelenco"/>
+        <w:numPr>
+          <w:ilvl w:val="0"/>
+          <w:numId w:val="1"/>
+        </w:numPr>
+        <w:rPr>
+          <w:rFonts w:ascii="Times New Roman" w:hAnsi="Times New Roman" w:cs="Times New Roman"/>
+          <w:b/>
+          <w:bCs/>
+          <w:sz w:val="24"/>
+          <w:szCs w:val="24"/>
+        </w:rPr>
+      </w:pPr>
+      <w:r>
+        <w:rPr>
+          <w:rFonts w:ascii="Times New Roman" w:hAnsi="Times New Roman" w:cs="Times New Roman"/>
+          <w:b/>
+          <w:bCs/>
+          <w:sz w:val="24"/>
+          <w:szCs w:val="24"/>
+        </w:rPr>
+        <w:t xml:space="preserve">Prevista consegna </w:t>
+      </w:r>
+      <w:r>
+        <w:rPr>
+          <w:rFonts w:ascii="Times New Roman" w:hAnsi="Times New Roman" w:cs="Times New Roman"/>
+          <w:b/>
+          <w:bCs/>
+          <w:sz w:val="24"/>
+          <w:szCs w:val="24"/>
+        </w:rPr>
+        <w:t xml:space="preserve">del progetto: </w:t>
+      </w:r>
+      <w:r>
+        <w:rPr>
+          <w:rFonts w:ascii="Times New Roman" w:hAnsi="Times New Roman" w:cs="Times New Roman"/>
+          <w:sz w:val="24"/>
+          <w:szCs w:val="24"/>
+        </w:rPr>
+        <w:t>20</w:t>
+      </w:r>
+      <w:r>
+        <w:rPr>
+          <w:rFonts w:ascii="Times New Roman" w:hAnsi="Times New Roman" w:cs="Times New Roman"/>
+          <w:b/>
+          <w:bCs/>
+          <w:sz w:val="24"/>
+          <w:szCs w:val="24"/>
+        </w:rPr>
+        <w:t xml:space="preserve"> </w:t>
+      </w:r>
+      <w:r>
+        <w:rPr>
+          <w:rFonts w:ascii="Times New Roman" w:hAnsi="Times New Roman" w:cs="Times New Roman"/>
+          <w:sz w:val="24"/>
+          <w:szCs w:val="24"/>
+        </w:rPr>
+        <w:t>gennaio 2026</w:t>
       </w:r>
     </w:p>
     <w:sectPr>
@@ -2115,7 +2815,6 @@
   <w:style w:type="character" w:default="1" w:styleId="Carpredefinitoparagrafo">
     <w:name w:val="Default Paragraph Font"/>
     <w:uiPriority w:val="1"/>
-    <w:semiHidden/>
     <w:unhideWhenUsed/>
   </w:style>
   <w:style w:type="table" w:default="1" w:styleId="Tabellanormale">
@@ -2748,4 +3447,16 @@
     </a:ext>
   </a:extLst>
 </a:theme>
+</file>
+
+<file path=customXml/item1.xml><?xml version="1.0" encoding="utf-8"?>
+<b:Sources xmlns:b="http://schemas.openxmlformats.org/officeDocument/2006/bibliography" xmlns="http://schemas.openxmlformats.org/officeDocument/2006/bibliography" SelectedStyle="\APASixthEditionOfficeOnline.xsl" StyleName="APA" Version="6"/>
+</file>
+
+<file path=customXml/itemProps1.xml><?xml version="1.0" encoding="utf-8"?>
+<ds:datastoreItem xmlns:ds="http://schemas.openxmlformats.org/officeDocument/2006/customXml" ds:itemID="{5D45A62B-6F80-4FC9-9C43-2AAC0EF6A970}">
+  <ds:schemaRefs>
+    <ds:schemaRef ds:uri="http://schemas.openxmlformats.org/officeDocument/2006/bibliography"/>
+  </ds:schemaRefs>
+</ds:datastoreItem>
 </file>
</xml_diff>